<commit_message>
Homework And Report Tamplate
added
</commit_message>
<xml_diff>
--- a/Homework and Report Template.docx
+++ b/Homework and Report Template.docx
@@ -1,16 +1,9 @@
 
 <file path=word/document.xml><?xml version="1.0" encoding="utf-8"?>
-<w:document xmlns:wpc="http://schemas.microsoft.com/office/word/2010/wordprocessingCanvas" xmlns:cx="http://schemas.microsoft.com/office/drawing/2014/chartex" xmlns:cx1="http://schemas.microsoft.com/office/drawing/2015/9/8/chartex" xmlns:mc="http://schemas.openxmlformats.org/markup-compatibility/2006" xmlns:o="urn:schemas-microsoft-com:office:office" xmlns:r="http://schemas.openxmlformats.org/officeDocument/2006/relationships" xmlns:m="http://schemas.openxmlformats.org/officeDocument/2006/math" xmlns:v="urn:schemas-microsoft-com:vml" xmlns:wp14="http://schemas.microsoft.com/office/word/2010/wordprocessingDrawing" xmlns:wp="http://schemas.openxmlformats.org/drawingml/2006/wordprocessingDrawing" xmlns:w10="urn:schemas-microsoft-com:office:word" xmlns:w="http://schemas.openxmlformats.org/wordprocessingml/2006/main" xmlns:w14="http://schemas.microsoft.com/office/word/2010/wordml" xmlns:w15="http://schemas.microsoft.com/office/word/2012/wordml" xmlns:w16se="http://schemas.microsoft.com/office/word/2015/wordml/symex" xmlns:wpg="http://schemas.microsoft.com/office/word/2010/wordprocessingGroup" xmlns:wpi="http://schemas.microsoft.com/office/word/2010/wordprocessingInk" xmlns:wne="http://schemas.microsoft.com/office/word/2006/wordml" xmlns:wps="http://schemas.microsoft.com/office/word/2010/wordprocessingShape" mc:Ignorable="w14 w15 w16se wp14">
+<w:document xmlns:wpc="http://schemas.microsoft.com/office/word/2010/wordprocessingCanvas" xmlns:cx="http://schemas.microsoft.com/office/drawing/2014/chartex" xmlns:cx1="http://schemas.microsoft.com/office/drawing/2015/9/8/chartex" xmlns:cx2="http://schemas.microsoft.com/office/drawing/2015/10/21/chartex" xmlns:cx3="http://schemas.microsoft.com/office/drawing/2016/5/9/chartex" xmlns:cx4="http://schemas.microsoft.com/office/drawing/2016/5/10/chartex" xmlns:cx5="http://schemas.microsoft.com/office/drawing/2016/5/11/chartex" xmlns:cx6="http://schemas.microsoft.com/office/drawing/2016/5/12/chartex" xmlns:cx7="http://schemas.microsoft.com/office/drawing/2016/5/13/chartex" xmlns:cx8="http://schemas.microsoft.com/office/drawing/2016/5/14/chartex" xmlns:mc="http://schemas.openxmlformats.org/markup-compatibility/2006" xmlns:aink="http://schemas.microsoft.com/office/drawing/2016/ink" xmlns:am3d="http://schemas.microsoft.com/office/drawing/2017/model3d" xmlns:o="urn:schemas-microsoft-com:office:office" xmlns:oel="http://schemas.microsoft.com/office/2019/extlst" xmlns:r="http://schemas.openxmlformats.org/officeDocument/2006/relationships" xmlns:m="http://schemas.openxmlformats.org/officeDocument/2006/math" xmlns:v="urn:schemas-microsoft-com:vml" xmlns:wp14="http://schemas.microsoft.com/office/word/2010/wordprocessingDrawing" xmlns:wp="http://schemas.openxmlformats.org/drawingml/2006/wordprocessingDrawing" xmlns:w10="urn:schemas-microsoft-com:office:word" xmlns:w="http://schemas.openxmlformats.org/wordprocessingml/2006/main" xmlns:w14="http://schemas.microsoft.com/office/word/2010/wordml" xmlns:w15="http://schemas.microsoft.com/office/word/2012/wordml" xmlns:w16cex="http://schemas.microsoft.com/office/word/2018/wordml/cex" xmlns:w16cid="http://schemas.microsoft.com/office/word/2016/wordml/cid" xmlns:w16="http://schemas.microsoft.com/office/word/2018/wordml" xmlns:w16sdtdh="http://schemas.microsoft.com/office/word/2020/wordml/sdtdatahash" xmlns:w16se="http://schemas.microsoft.com/office/word/2015/wordml/symex" xmlns:wpg="http://schemas.microsoft.com/office/word/2010/wordprocessingGroup" xmlns:wpi="http://schemas.microsoft.com/office/word/2010/wordprocessingInk" xmlns:wne="http://schemas.microsoft.com/office/word/2006/wordml" xmlns:wps="http://schemas.microsoft.com/office/word/2010/wordprocessingShape" mc:Ignorable="w14 w15 w16se w16cid w16 w16cex w16sdtdh wp14">
   <w:body>
     <w:p>
       <w:pPr>
-        <w:pBdr>
-          <w:top w:val="nil"/>
-          <w:left w:val="nil"/>
-          <w:bottom w:val="nil"/>
-          <w:right w:val="nil"/>
-          <w:between w:val="nil"/>
-        </w:pBdr>
         <w:spacing w:line="300" w:lineRule="auto"/>
         <w:jc w:val="center"/>
         <w:rPr>
@@ -23,37 +16,49 @@
       <w:r>
         <w:rPr>
           <w:noProof/>
-          <w:lang w:val="tr-TR"/>
         </w:rPr>
         <w:drawing>
-          <wp:inline distT="0" distB="0" distL="0" distR="0">
-            <wp:extent cx="973455" cy="1334770"/>
+          <wp:inline distT="0" distB="0" distL="0" distR="0" wp14:anchorId="66A6F21A" wp14:editId="2DA2C11D">
+            <wp:extent cx="975360" cy="1333500"/>
             <wp:effectExtent l="0" t="0" r="0" b="0"/>
-            <wp:docPr id="1" name="image1.jpg"/>
-            <wp:cNvGraphicFramePr/>
+            <wp:docPr id="1629679365" name="Picture 1" descr="A logo with a flower and leaves&#10;&#10;Description automatically generated"/>
+            <wp:cNvGraphicFramePr>
+              <a:graphicFrameLocks xmlns:a="http://schemas.openxmlformats.org/drawingml/2006/main" noChangeAspect="1"/>
+            </wp:cNvGraphicFramePr>
             <a:graphic xmlns:a="http://schemas.openxmlformats.org/drawingml/2006/main">
               <a:graphicData uri="http://schemas.openxmlformats.org/drawingml/2006/picture">
                 <pic:pic xmlns:pic="http://schemas.openxmlformats.org/drawingml/2006/picture">
                   <pic:nvPicPr>
-                    <pic:cNvPr id="0" name="image1.jpg"/>
-                    <pic:cNvPicPr preferRelativeResize="0"/>
+                    <pic:cNvPr id="1629679365" name="Picture 1" descr="A logo with a flower and leaves&#10;&#10;Description automatically generated"/>
+                    <pic:cNvPicPr>
+                      <a:picLocks noChangeAspect="1" noChangeArrowheads="1"/>
+                    </pic:cNvPicPr>
                   </pic:nvPicPr>
                   <pic:blipFill>
-                    <a:blip r:embed="rId9"/>
+                    <a:blip r:embed="rId9" cstate="print">
+                      <a:extLst>
+                        <a:ext uri="{28A0092B-C50C-407E-A947-70E740481C1C}">
+                          <a14:useLocalDpi xmlns:a14="http://schemas.microsoft.com/office/drawing/2010/main" val="0"/>
+                        </a:ext>
+                      </a:extLst>
+                    </a:blip>
                     <a:srcRect/>
                     <a:stretch>
                       <a:fillRect/>
                     </a:stretch>
                   </pic:blipFill>
-                  <pic:spPr>
+                  <pic:spPr bwMode="auto">
                     <a:xfrm>
                       <a:off x="0" y="0"/>
-                      <a:ext cx="973455" cy="1334770"/>
+                      <a:ext cx="975360" cy="1333500"/>
                     </a:xfrm>
                     <a:prstGeom prst="rect">
                       <a:avLst/>
                     </a:prstGeom>
-                    <a:ln/>
+                    <a:noFill/>
+                    <a:ln>
+                      <a:noFill/>
+                    </a:ln>
                   </pic:spPr>
                 </pic:pic>
               </a:graphicData>
@@ -64,13 +69,6 @@
     </w:p>
     <w:p>
       <w:pPr>
-        <w:pBdr>
-          <w:top w:val="nil"/>
-          <w:left w:val="nil"/>
-          <w:bottom w:val="nil"/>
-          <w:right w:val="nil"/>
-          <w:between w:val="nil"/>
-        </w:pBdr>
         <w:spacing w:line="300" w:lineRule="auto"/>
         <w:jc w:val="center"/>
         <w:rPr>
@@ -92,13 +90,6 @@
     </w:p>
     <w:p>
       <w:pPr>
-        <w:pBdr>
-          <w:top w:val="nil"/>
-          <w:left w:val="nil"/>
-          <w:bottom w:val="nil"/>
-          <w:right w:val="nil"/>
-          <w:between w:val="nil"/>
-        </w:pBdr>
         <w:spacing w:line="300" w:lineRule="auto"/>
         <w:ind w:right="298"/>
         <w:jc w:val="center"/>
@@ -121,13 +112,6 @@
     </w:p>
     <w:p>
       <w:pPr>
-        <w:pBdr>
-          <w:top w:val="nil"/>
-          <w:left w:val="nil"/>
-          <w:bottom w:val="nil"/>
-          <w:right w:val="nil"/>
-          <w:between w:val="nil"/>
-        </w:pBdr>
         <w:spacing w:line="300" w:lineRule="auto"/>
         <w:ind w:right="298"/>
         <w:jc w:val="center"/>
@@ -162,29 +146,11 @@
           <w:sz w:val="32"/>
           <w:szCs w:val="32"/>
         </w:rPr>
-        <w:t xml:space="preserve"> AND AR</w:t>
-      </w:r>
-      <w:bookmarkStart w:id="0" w:name="_GoBack"/>
-      <w:bookmarkEnd w:id="0"/>
-      <w:r>
-        <w:rPr>
-          <w:b/>
-          <w:color w:val="000000"/>
-          <w:sz w:val="32"/>
-          <w:szCs w:val="32"/>
-        </w:rPr>
-        <w:t>CHITECTURE</w:t>
-      </w:r>
-    </w:p>
-    <w:p>
-      <w:pPr>
-        <w:pBdr>
-          <w:top w:val="nil"/>
-          <w:left w:val="nil"/>
-          <w:bottom w:val="nil"/>
-          <w:right w:val="nil"/>
-          <w:between w:val="nil"/>
-        </w:pBdr>
+        <w:t xml:space="preserve"> AND ARCHITECTURE</w:t>
+      </w:r>
+    </w:p>
+    <w:p>
+      <w:pPr>
         <w:spacing w:line="300" w:lineRule="auto"/>
         <w:ind w:right="298"/>
         <w:jc w:val="center"/>
@@ -215,13 +181,6 @@
     </w:p>
     <w:p>
       <w:pPr>
-        <w:pBdr>
-          <w:top w:val="nil"/>
-          <w:left w:val="nil"/>
-          <w:bottom w:val="nil"/>
-          <w:right w:val="nil"/>
-          <w:between w:val="nil"/>
-        </w:pBdr>
         <w:spacing w:before="209"/>
         <w:ind w:left="161" w:right="298"/>
         <w:jc w:val="center"/>
@@ -235,13 +194,6 @@
     </w:p>
     <w:p>
       <w:pPr>
-        <w:pBdr>
-          <w:top w:val="nil"/>
-          <w:left w:val="nil"/>
-          <w:bottom w:val="nil"/>
-          <w:right w:val="nil"/>
-          <w:between w:val="nil"/>
-        </w:pBdr>
         <w:spacing w:before="209"/>
         <w:ind w:left="161" w:right="298"/>
         <w:jc w:val="center"/>
@@ -252,6 +204,7 @@
           <w:szCs w:val="32"/>
         </w:rPr>
       </w:pPr>
+      <w:proofErr w:type="spellStart"/>
       <w:r>
         <w:rPr>
           <w:b/>
@@ -259,18 +212,21 @@
           <w:sz w:val="32"/>
           <w:szCs w:val="32"/>
         </w:rPr>
-        <w:t>CE103 Algorithms and Programming-I</w:t>
-      </w:r>
-    </w:p>
-    <w:p>
-      <w:pPr>
-        <w:pBdr>
-          <w:top w:val="nil"/>
-          <w:left w:val="nil"/>
-          <w:bottom w:val="nil"/>
-          <w:right w:val="nil"/>
-          <w:between w:val="nil"/>
-        </w:pBdr>
+        <w:t>CE103</w:t>
+      </w:r>
+      <w:proofErr w:type="spellEnd"/>
+      <w:r>
+        <w:rPr>
+          <w:b/>
+          <w:color w:val="000000"/>
+          <w:sz w:val="32"/>
+          <w:szCs w:val="32"/>
+        </w:rPr>
+        <w:t xml:space="preserve"> Algorithms and Programming-I</w:t>
+      </w:r>
+    </w:p>
+    <w:p>
+      <w:pPr>
         <w:spacing w:before="209"/>
         <w:ind w:left="161" w:right="298"/>
         <w:jc w:val="center"/>
@@ -288,27 +244,11 @@
           <w:sz w:val="32"/>
           <w:szCs w:val="32"/>
         </w:rPr>
-        <w:t>2022-2023</w:t>
-      </w:r>
-      <w:r>
-        <w:rPr>
-          <w:b/>
-          <w:color w:val="000000"/>
-          <w:sz w:val="32"/>
-          <w:szCs w:val="32"/>
-        </w:rPr>
-        <w:t xml:space="preserve"> Fall</w:t>
-      </w:r>
-    </w:p>
-    <w:p>
-      <w:pPr>
-        <w:pBdr>
-          <w:top w:val="nil"/>
-          <w:left w:val="nil"/>
-          <w:bottom w:val="nil"/>
-          <w:right w:val="nil"/>
-          <w:between w:val="nil"/>
-        </w:pBdr>
+        <w:t>2021-2022 Fall</w:t>
+      </w:r>
+    </w:p>
+    <w:p>
+      <w:pPr>
         <w:spacing w:before="209"/>
         <w:ind w:left="161" w:right="298"/>
         <w:jc w:val="center"/>
@@ -326,29 +266,11 @@
           <w:sz w:val="32"/>
           <w:szCs w:val="32"/>
         </w:rPr>
-        <w:t xml:space="preserve">Homework No: </w:t>
-      </w:r>
-      <w:proofErr w:type="gramStart"/>
-      <w:r>
-        <w:rPr>
-          <w:b/>
-          <w:color w:val="000000"/>
-          <w:sz w:val="32"/>
-          <w:szCs w:val="32"/>
-        </w:rPr>
-        <w:t>1</w:t>
-      </w:r>
-      <w:proofErr w:type="gramEnd"/>
-    </w:p>
-    <w:p>
-      <w:pPr>
-        <w:pBdr>
-          <w:top w:val="nil"/>
-          <w:left w:val="nil"/>
-          <w:bottom w:val="nil"/>
-          <w:right w:val="nil"/>
-          <w:between w:val="nil"/>
-        </w:pBdr>
+        <w:t>Homework No: 1</w:t>
+      </w:r>
+    </w:p>
+    <w:p>
+      <w:pPr>
         <w:spacing w:before="209"/>
         <w:ind w:left="161" w:right="298"/>
         <w:jc w:val="center"/>
@@ -366,19 +288,12 @@
           <w:sz w:val="32"/>
           <w:szCs w:val="32"/>
         </w:rPr>
-        <w:t>Due Date: 22.10.2021</w:t>
-      </w:r>
-    </w:p>
-    <w:p>
-      <w:pPr>
-        <w:pBdr>
-          <w:top w:val="nil"/>
-          <w:left w:val="nil"/>
-          <w:bottom w:val="nil"/>
-          <w:right w:val="nil"/>
-          <w:between w:val="nil"/>
-        </w:pBdr>
-        <w:spacing w:before="212" w:line="365" w:lineRule="auto"/>
+        <w:t>Due Date: 22.10.2023</w:t>
+      </w:r>
+    </w:p>
+    <w:p>
+      <w:pPr>
+        <w:spacing w:before="212" w:line="364" w:lineRule="auto"/>
         <w:ind w:left="161" w:right="298"/>
         <w:jc w:val="center"/>
         <w:rPr>
@@ -391,14 +306,7 @@
     </w:p>
     <w:p>
       <w:pPr>
-        <w:pBdr>
-          <w:top w:val="nil"/>
-          <w:left w:val="nil"/>
-          <w:bottom w:val="nil"/>
-          <w:right w:val="nil"/>
-          <w:between w:val="nil"/>
-        </w:pBdr>
-        <w:spacing w:before="212" w:line="365" w:lineRule="auto"/>
+        <w:spacing w:before="212" w:line="364" w:lineRule="auto"/>
         <w:ind w:left="161" w:right="298"/>
         <w:jc w:val="center"/>
         <w:rPr>
@@ -420,14 +328,7 @@
     </w:p>
     <w:p>
       <w:pPr>
-        <w:pBdr>
-          <w:top w:val="nil"/>
-          <w:left w:val="nil"/>
-          <w:bottom w:val="nil"/>
-          <w:right w:val="nil"/>
-          <w:between w:val="nil"/>
-        </w:pBdr>
-        <w:spacing w:before="212" w:line="365" w:lineRule="auto"/>
+        <w:spacing w:before="212" w:line="364" w:lineRule="auto"/>
         <w:ind w:left="161" w:right="298"/>
         <w:jc w:val="center"/>
         <w:rPr>
@@ -442,48 +343,32 @@
           <w:sz w:val="24"/>
           <w:szCs w:val="24"/>
         </w:rPr>
-        <w:t>&lt;Name Surname&gt;</w:t>
-      </w:r>
-    </w:p>
-    <w:p>
-      <w:pPr>
-        <w:pBdr>
-          <w:top w:val="nil"/>
-          <w:left w:val="nil"/>
-          <w:bottom w:val="nil"/>
-          <w:right w:val="nil"/>
-          <w:between w:val="nil"/>
-        </w:pBdr>
-        <w:spacing w:before="212" w:line="365" w:lineRule="auto"/>
+        <w:t>Yakup Eroğlu</w:t>
+      </w:r>
+    </w:p>
+    <w:p>
+      <w:pPr>
+        <w:spacing w:before="212" w:line="364" w:lineRule="auto"/>
         <w:ind w:left="161" w:right="298"/>
         <w:jc w:val="center"/>
         <w:rPr>
-          <w:b/>
-          <w:color w:val="000000"/>
-          <w:sz w:val="24"/>
-          <w:szCs w:val="24"/>
-        </w:rPr>
-      </w:pPr>
-      <w:r>
-        <w:rPr>
-          <w:b/>
-          <w:color w:val="000000"/>
-          <w:sz w:val="24"/>
-          <w:szCs w:val="24"/>
-        </w:rPr>
-        <w:t>Student No</w:t>
-      </w:r>
-    </w:p>
-    <w:p>
-      <w:pPr>
-        <w:pBdr>
-          <w:top w:val="nil"/>
-          <w:left w:val="nil"/>
-          <w:bottom w:val="nil"/>
-          <w:right w:val="nil"/>
-          <w:between w:val="nil"/>
-        </w:pBdr>
-        <w:spacing w:before="212" w:line="365" w:lineRule="auto"/>
+          <w:color w:val="000000"/>
+          <w:sz w:val="24"/>
+          <w:szCs w:val="24"/>
+        </w:rPr>
+      </w:pPr>
+      <w:r>
+        <w:rPr>
+          <w:color w:val="000000"/>
+          <w:sz w:val="24"/>
+          <w:szCs w:val="24"/>
+        </w:rPr>
+        <w:t>Hasan Basri Taşkın</w:t>
+      </w:r>
+    </w:p>
+    <w:p>
+      <w:pPr>
+        <w:spacing w:before="212" w:line="364" w:lineRule="auto"/>
         <w:ind w:left="161" w:right="298"/>
         <w:jc w:val="center"/>
         <w:rPr>
@@ -495,52 +380,37 @@
       </w:pPr>
       <w:r>
         <w:rPr>
-          <w:color w:val="000000"/>
-          <w:sz w:val="24"/>
-          <w:szCs w:val="24"/>
-        </w:rPr>
-        <w:t>&lt;1111111111&gt;</w:t>
-      </w:r>
-    </w:p>
-    <w:p>
-      <w:pPr>
-        <w:pBdr>
-          <w:top w:val="nil"/>
-          <w:left w:val="nil"/>
-          <w:bottom w:val="nil"/>
-          <w:right w:val="nil"/>
-          <w:between w:val="nil"/>
-        </w:pBdr>
-        <w:spacing w:before="212" w:line="365" w:lineRule="auto"/>
+          <w:b/>
+          <w:color w:val="000000"/>
+          <w:sz w:val="24"/>
+          <w:szCs w:val="24"/>
+        </w:rPr>
+        <w:t>Student No</w:t>
+      </w:r>
+    </w:p>
+    <w:p>
+      <w:pPr>
+        <w:spacing w:before="212" w:line="364" w:lineRule="auto"/>
         <w:ind w:left="161" w:right="298"/>
         <w:jc w:val="center"/>
         <w:rPr>
-          <w:b/>
-          <w:color w:val="000000"/>
-          <w:sz w:val="24"/>
-          <w:szCs w:val="24"/>
-        </w:rPr>
-      </w:pPr>
-      <w:r>
-        <w:rPr>
-          <w:b/>
-          <w:color w:val="000000"/>
-          <w:sz w:val="24"/>
-          <w:szCs w:val="24"/>
-        </w:rPr>
-        <w:t>Instructor</w:t>
-      </w:r>
-    </w:p>
-    <w:p>
-      <w:pPr>
-        <w:pBdr>
-          <w:top w:val="nil"/>
-          <w:left w:val="nil"/>
-          <w:bottom w:val="nil"/>
-          <w:right w:val="nil"/>
-          <w:between w:val="nil"/>
-        </w:pBdr>
-        <w:spacing w:before="212" w:line="365" w:lineRule="auto"/>
+          <w:color w:val="000000"/>
+          <w:sz w:val="24"/>
+          <w:szCs w:val="24"/>
+        </w:rPr>
+      </w:pPr>
+      <w:r>
+        <w:rPr>
+          <w:color w:val="000000"/>
+          <w:sz w:val="24"/>
+          <w:szCs w:val="24"/>
+        </w:rPr>
+        <w:t>221401045</w:t>
+      </w:r>
+    </w:p>
+    <w:p>
+      <w:pPr>
+        <w:spacing w:before="212" w:line="364" w:lineRule="auto"/>
         <w:ind w:left="161" w:right="298"/>
         <w:jc w:val="center"/>
         <w:rPr>
@@ -551,59 +421,87 @@
       </w:pPr>
       <w:r>
         <w:rPr>
-          <w:b/>
-          <w:color w:val="000000"/>
-          <w:sz w:val="24"/>
-          <w:szCs w:val="24"/>
-        </w:rPr>
-        <w:t xml:space="preserve"> </w:t>
-      </w:r>
-      <w:r>
-        <w:rPr>
-          <w:color w:val="000000"/>
-          <w:sz w:val="24"/>
-          <w:szCs w:val="24"/>
-        </w:rPr>
-        <w:t xml:space="preserve">Asst. Prof. Dr. </w:t>
-      </w:r>
-      <w:proofErr w:type="spellStart"/>
-      <w:r>
-        <w:rPr>
-          <w:color w:val="000000"/>
-          <w:sz w:val="24"/>
-          <w:szCs w:val="24"/>
-        </w:rPr>
-        <w:t>Uğur</w:t>
-      </w:r>
-      <w:proofErr w:type="spellEnd"/>
-      <w:r>
-        <w:rPr>
-          <w:color w:val="000000"/>
-          <w:sz w:val="24"/>
-          <w:szCs w:val="24"/>
-        </w:rPr>
-        <w:t xml:space="preserve"> CORUH</w:t>
-      </w:r>
-    </w:p>
-    <w:p>
-      <w:pPr>
-        <w:pBdr>
-          <w:top w:val="nil"/>
-          <w:left w:val="nil"/>
-          <w:bottom w:val="nil"/>
-          <w:right w:val="nil"/>
-          <w:between w:val="nil"/>
-        </w:pBdr>
-        <w:spacing w:before="212" w:line="365" w:lineRule="auto"/>
+          <w:color w:val="000000"/>
+          <w:sz w:val="24"/>
+          <w:szCs w:val="24"/>
+        </w:rPr>
+        <w:t>221401017</w:t>
+      </w:r>
+    </w:p>
+    <w:p>
+      <w:pPr>
+        <w:spacing w:before="212" w:line="364" w:lineRule="auto"/>
         <w:ind w:left="161" w:right="298"/>
         <w:jc w:val="center"/>
         <w:rPr>
           <w:b/>
           <w:color w:val="000000"/>
+          <w:sz w:val="24"/>
+          <w:szCs w:val="24"/>
+        </w:rPr>
+      </w:pPr>
+      <w:r>
+        <w:rPr>
+          <w:b/>
+          <w:color w:val="000000"/>
+          <w:sz w:val="24"/>
+          <w:szCs w:val="24"/>
+        </w:rPr>
+        <w:t>Instructor</w:t>
+      </w:r>
+    </w:p>
+    <w:p>
+      <w:pPr>
+        <w:spacing w:before="212" w:line="364" w:lineRule="auto"/>
+        <w:ind w:left="161" w:right="298"/>
+        <w:jc w:val="center"/>
+        <w:rPr>
+          <w:color w:val="000000"/>
+          <w:sz w:val="24"/>
+          <w:szCs w:val="24"/>
+        </w:rPr>
+      </w:pPr>
+      <w:r>
+        <w:rPr>
+          <w:b/>
+          <w:color w:val="000000"/>
+          <w:sz w:val="24"/>
+          <w:szCs w:val="24"/>
+        </w:rPr>
+        <w:t xml:space="preserve"> </w:t>
+      </w:r>
+      <w:r>
+        <w:rPr>
+          <w:color w:val="000000"/>
+          <w:sz w:val="24"/>
+          <w:szCs w:val="24"/>
+        </w:rPr>
+        <w:t xml:space="preserve">Asst. Prof. Dr. Uğur </w:t>
+      </w:r>
+      <w:proofErr w:type="spellStart"/>
+      <w:r>
+        <w:rPr>
+          <w:color w:val="000000"/>
+          <w:sz w:val="24"/>
+          <w:szCs w:val="24"/>
+        </w:rPr>
+        <w:t>CORUH</w:t>
+      </w:r>
+      <w:proofErr w:type="spellEnd"/>
+    </w:p>
+    <w:p>
+      <w:pPr>
+        <w:spacing w:before="212" w:line="364" w:lineRule="auto"/>
+        <w:ind w:left="161" w:right="298"/>
+        <w:jc w:val="center"/>
+        <w:rPr>
+          <w:b/>
+          <w:color w:val="000000"/>
           <w:sz w:val="28"/>
           <w:szCs w:val="28"/>
         </w:rPr>
       </w:pPr>
+      <w:proofErr w:type="spellStart"/>
       <w:r>
         <w:rPr>
           <w:b/>
@@ -613,17 +511,11 @@
         </w:rPr>
         <w:t>RIZE</w:t>
       </w:r>
-    </w:p>
-    <w:p>
-      <w:pPr>
-        <w:pBdr>
-          <w:top w:val="nil"/>
-          <w:left w:val="nil"/>
-          <w:bottom w:val="nil"/>
-          <w:right w:val="nil"/>
-          <w:between w:val="nil"/>
-        </w:pBdr>
-        <w:spacing w:before="212" w:line="365" w:lineRule="auto"/>
+      <w:proofErr w:type="spellEnd"/>
+    </w:p>
+    <w:p>
+      <w:pPr>
+        <w:spacing w:before="212" w:line="364" w:lineRule="auto"/>
         <w:ind w:left="161" w:right="298"/>
         <w:jc w:val="center"/>
         <w:rPr>
@@ -640,6 +532,7 @@
           <w:sz w:val="28"/>
           <w:szCs w:val="28"/>
         </w:rPr>
+        <w:lastRenderedPageBreak/>
         <w:t>2021</w:t>
       </w:r>
     </w:p>
@@ -662,8 +555,8 @@
           <w:szCs w:val="24"/>
         </w:rPr>
       </w:pPr>
-      <w:bookmarkStart w:id="1" w:name="_gjdgxs" w:colFirst="0" w:colLast="0"/>
-      <w:bookmarkEnd w:id="1"/>
+      <w:bookmarkStart w:id="0" w:name="_gjdgxs"/>
+      <w:bookmarkEnd w:id="0"/>
       <w:r>
         <w:rPr>
           <w:b/>
@@ -698,31 +591,7 @@
           <w:sz w:val="24"/>
           <w:szCs w:val="24"/>
         </w:rPr>
-        <w:lastRenderedPageBreak/>
-        <w:t xml:space="preserve">I hereby declare that all information in this document </w:t>
-      </w:r>
-      <w:proofErr w:type="gramStart"/>
-      <w:r>
-        <w:rPr>
-          <w:sz w:val="24"/>
-          <w:szCs w:val="24"/>
-        </w:rPr>
-        <w:t>has been obtained and presented in accordance with academic rules and ethical conduct</w:t>
-      </w:r>
-      <w:proofErr w:type="gramEnd"/>
-      <w:r>
-        <w:rPr>
-          <w:sz w:val="24"/>
-          <w:szCs w:val="24"/>
-        </w:rPr>
-        <w:t>. I also declare that, as required by these rules and conduct, I have fully cited and referenced all material and re</w:t>
-      </w:r>
-      <w:r>
-        <w:rPr>
-          <w:sz w:val="24"/>
-          <w:szCs w:val="24"/>
-        </w:rPr>
-        <w:t>sults that are not original to this work.</w:t>
+        <w:t>I hereby declare that all information in this document has been obtained and presented in accordance with academic rules and ethical conduct. I also declare that, as required by these rules and conduct, I have fully cited and referenced all material and results that are not original to this work.</w:t>
       </w:r>
     </w:p>
     <w:p>
@@ -736,13 +605,8 @@
     </w:p>
     <w:tbl>
       <w:tblPr>
-        <w:tblStyle w:val="a"/>
-        <w:tblW w:w="8493" w:type="dxa"/>
+        <w:tblW w:w="8490" w:type="dxa"/>
         <w:tblBorders>
-          <w:top w:val="nil"/>
-          <w:left w:val="nil"/>
-          <w:bottom w:val="nil"/>
-          <w:right w:val="nil"/>
           <w:insideH w:val="nil"/>
           <w:insideV w:val="nil"/>
         </w:tblBorders>
@@ -750,14 +614,20 @@
         <w:tblLook w:val="0400" w:firstRow="0" w:lastRow="0" w:firstColumn="0" w:lastColumn="0" w:noHBand="0" w:noVBand="1"/>
       </w:tblPr>
       <w:tblGrid>
-        <w:gridCol w:w="2831"/>
-        <w:gridCol w:w="2831"/>
-        <w:gridCol w:w="2831"/>
+        <w:gridCol w:w="2830"/>
+        <w:gridCol w:w="2830"/>
+        <w:gridCol w:w="2830"/>
       </w:tblGrid>
       <w:tr>
         <w:tc>
           <w:tcPr>
             <w:tcW w:w="2831" w:type="dxa"/>
+            <w:tcBorders>
+              <w:top w:val="nil"/>
+              <w:left w:val="nil"/>
+              <w:bottom w:val="nil"/>
+              <w:right w:val="nil"/>
+            </w:tcBorders>
           </w:tcPr>
           <w:p>
             <w:pPr>
@@ -772,6 +642,12 @@
         <w:tc>
           <w:tcPr>
             <w:tcW w:w="2831" w:type="dxa"/>
+            <w:tcBorders>
+              <w:top w:val="nil"/>
+              <w:left w:val="nil"/>
+              <w:bottom w:val="nil"/>
+              <w:right w:val="nil"/>
+            </w:tcBorders>
           </w:tcPr>
           <w:p>
             <w:pPr>
@@ -786,6 +662,13 @@
         <w:tc>
           <w:tcPr>
             <w:tcW w:w="2831" w:type="dxa"/>
+            <w:tcBorders>
+              <w:top w:val="nil"/>
+              <w:left w:val="nil"/>
+              <w:bottom w:val="nil"/>
+              <w:right w:val="nil"/>
+            </w:tcBorders>
+            <w:hideMark/>
           </w:tcPr>
           <w:p>
             <w:pPr>
@@ -809,6 +692,12 @@
         <w:tc>
           <w:tcPr>
             <w:tcW w:w="2831" w:type="dxa"/>
+            <w:tcBorders>
+              <w:top w:val="nil"/>
+              <w:left w:val="nil"/>
+              <w:bottom w:val="nil"/>
+              <w:right w:val="nil"/>
+            </w:tcBorders>
           </w:tcPr>
           <w:p>
             <w:pPr>
@@ -823,6 +712,13 @@
         <w:tc>
           <w:tcPr>
             <w:tcW w:w="2831" w:type="dxa"/>
+            <w:tcBorders>
+              <w:top w:val="nil"/>
+              <w:left w:val="nil"/>
+              <w:bottom w:val="nil"/>
+              <w:right w:val="nil"/>
+            </w:tcBorders>
+            <w:hideMark/>
           </w:tcPr>
           <w:p>
             <w:pPr>
@@ -844,6 +740,13 @@
         <w:tc>
           <w:tcPr>
             <w:tcW w:w="2831" w:type="dxa"/>
+            <w:tcBorders>
+              <w:top w:val="nil"/>
+              <w:left w:val="nil"/>
+              <w:bottom w:val="nil"/>
+              <w:right w:val="nil"/>
+            </w:tcBorders>
+            <w:hideMark/>
           </w:tcPr>
           <w:p>
             <w:pPr>
@@ -853,6 +756,29 @@
                 <w:szCs w:val="24"/>
               </w:rPr>
             </w:pPr>
+            <w:r>
+              <w:rPr>
+                <w:sz w:val="24"/>
+                <w:szCs w:val="24"/>
+              </w:rPr>
+              <w:t>Yakup Eroğlu</w:t>
+            </w:r>
+          </w:p>
+          <w:p>
+            <w:pPr>
+              <w:spacing w:line="360" w:lineRule="auto"/>
+              <w:rPr>
+                <w:sz w:val="24"/>
+                <w:szCs w:val="24"/>
+              </w:rPr>
+            </w:pPr>
+            <w:r>
+              <w:rPr>
+                <w:sz w:val="24"/>
+                <w:szCs w:val="24"/>
+              </w:rPr>
+              <w:t>Hasan Basri Taşkın</w:t>
+            </w:r>
           </w:p>
         </w:tc>
       </w:tr>
@@ -860,6 +786,12 @@
         <w:tc>
           <w:tcPr>
             <w:tcW w:w="2831" w:type="dxa"/>
+            <w:tcBorders>
+              <w:top w:val="nil"/>
+              <w:left w:val="nil"/>
+              <w:bottom w:val="nil"/>
+              <w:right w:val="nil"/>
+            </w:tcBorders>
           </w:tcPr>
           <w:p>
             <w:pPr>
@@ -874,6 +806,13 @@
         <w:tc>
           <w:tcPr>
             <w:tcW w:w="2831" w:type="dxa"/>
+            <w:tcBorders>
+              <w:top w:val="nil"/>
+              <w:left w:val="nil"/>
+              <w:bottom w:val="nil"/>
+              <w:right w:val="nil"/>
+            </w:tcBorders>
+            <w:hideMark/>
           </w:tcPr>
           <w:p>
             <w:pPr>
@@ -895,6 +834,13 @@
         <w:tc>
           <w:tcPr>
             <w:tcW w:w="2831" w:type="dxa"/>
+            <w:tcBorders>
+              <w:top w:val="nil"/>
+              <w:left w:val="nil"/>
+              <w:bottom w:val="nil"/>
+              <w:right w:val="nil"/>
+            </w:tcBorders>
+            <w:hideMark/>
           </w:tcPr>
           <w:p>
             <w:pPr>
@@ -923,24 +869,15 @@
           <w:szCs w:val="24"/>
         </w:rPr>
       </w:pPr>
-      <w:bookmarkStart w:id="2" w:name="_30j0zll" w:colFirst="0" w:colLast="0"/>
-      <w:bookmarkEnd w:id="2"/>
       <w:r>
         <w:br w:type="page"/>
       </w:r>
-    </w:p>
-    <w:p>
-      <w:pPr>
-        <w:widowControl/>
-        <w:pBdr>
-          <w:top w:val="nil"/>
-          <w:left w:val="nil"/>
-          <w:bottom w:val="nil"/>
-          <w:right w:val="nil"/>
-          <w:between w:val="nil"/>
-        </w:pBdr>
-        <w:spacing w:after="240"/>
-        <w:ind w:left="720" w:hanging="720"/>
+      <w:bookmarkStart w:id="1" w:name="_30j0zll"/>
+      <w:bookmarkEnd w:id="1"/>
+    </w:p>
+    <w:p>
+      <w:pPr>
+        <w:spacing w:after="240"/>
         <w:jc w:val="both"/>
         <w:rPr>
           <w:color w:val="000000"/>
@@ -955,8 +892,1027 @@
           <w:szCs w:val="24"/>
         </w:rPr>
         <w:lastRenderedPageBreak/>
-        <w:t>&lt;Create your content from this point&gt;</w:t>
-      </w:r>
+        <w:t>Personal Library System</w:t>
+      </w:r>
+    </w:p>
+    <w:p>
+      <w:pPr>
+        <w:spacing w:after="240"/>
+        <w:jc w:val="both"/>
+        <w:rPr>
+          <w:color w:val="000000"/>
+          <w:sz w:val="24"/>
+          <w:szCs w:val="24"/>
+        </w:rPr>
+      </w:pPr>
+    </w:p>
+    <w:p>
+      <w:pPr>
+        <w:spacing w:after="240"/>
+        <w:jc w:val="both"/>
+        <w:rPr>
+          <w:color w:val="000000"/>
+          <w:sz w:val="24"/>
+          <w:szCs w:val="24"/>
+        </w:rPr>
+      </w:pPr>
+      <w:r>
+        <w:rPr>
+          <w:color w:val="000000"/>
+          <w:sz w:val="24"/>
+          <w:szCs w:val="24"/>
+        </w:rPr>
+        <w:t xml:space="preserve">Written in </w:t>
+      </w:r>
+      <w:proofErr w:type="spellStart"/>
+      <w:proofErr w:type="gramStart"/>
+      <w:r>
+        <w:rPr>
+          <w:color w:val="000000"/>
+          <w:sz w:val="24"/>
+          <w:szCs w:val="24"/>
+        </w:rPr>
+        <w:t>c#</w:t>
+      </w:r>
+      <w:proofErr w:type="spellEnd"/>
+      <w:proofErr w:type="gramEnd"/>
+    </w:p>
+    <w:p>
+      <w:pPr>
+        <w:spacing w:after="240"/>
+        <w:jc w:val="both"/>
+        <w:rPr>
+          <w:color w:val="000000"/>
+          <w:sz w:val="24"/>
+          <w:szCs w:val="24"/>
+        </w:rPr>
+      </w:pPr>
+    </w:p>
+    <w:p>
+      <w:pPr>
+        <w:spacing w:after="240"/>
+        <w:jc w:val="both"/>
+        <w:rPr>
+          <w:color w:val="000000"/>
+          <w:sz w:val="24"/>
+          <w:szCs w:val="24"/>
+        </w:rPr>
+      </w:pPr>
+      <w:r>
+        <w:rPr>
+          <w:color w:val="000000"/>
+          <w:sz w:val="24"/>
+          <w:szCs w:val="24"/>
+        </w:rPr>
+        <w:t>This project, known as the Personal Library System, is designed to empower users in effectively managing their personal book collections. The system encompasses a range of features, providing a comprehensive and user-friendly interface for book enthusiasts. Key functionalities include:</w:t>
+      </w:r>
+    </w:p>
+    <w:p>
+      <w:pPr>
+        <w:spacing w:after="240"/>
+        <w:jc w:val="both"/>
+        <w:rPr>
+          <w:color w:val="000000"/>
+          <w:sz w:val="24"/>
+          <w:szCs w:val="24"/>
+        </w:rPr>
+      </w:pPr>
+    </w:p>
+    <w:p>
+      <w:pPr>
+        <w:spacing w:after="240"/>
+        <w:jc w:val="both"/>
+        <w:rPr>
+          <w:color w:val="000000"/>
+          <w:sz w:val="24"/>
+          <w:szCs w:val="24"/>
+        </w:rPr>
+      </w:pPr>
+      <w:r>
+        <w:rPr>
+          <w:color w:val="000000"/>
+          <w:sz w:val="24"/>
+          <w:szCs w:val="24"/>
+        </w:rPr>
+        <w:t>Add Book:</w:t>
+      </w:r>
+    </w:p>
+    <w:p>
+      <w:pPr>
+        <w:spacing w:after="240"/>
+        <w:jc w:val="both"/>
+        <w:rPr>
+          <w:color w:val="000000"/>
+          <w:sz w:val="24"/>
+          <w:szCs w:val="24"/>
+        </w:rPr>
+      </w:pPr>
+      <w:r>
+        <w:rPr>
+          <w:color w:val="000000"/>
+          <w:sz w:val="24"/>
+          <w:szCs w:val="24"/>
+        </w:rPr>
+        <w:t xml:space="preserve">Users </w:t>
+      </w:r>
+      <w:proofErr w:type="gramStart"/>
+      <w:r>
+        <w:rPr>
+          <w:color w:val="000000"/>
+          <w:sz w:val="24"/>
+          <w:szCs w:val="24"/>
+        </w:rPr>
+        <w:t>have the ability to</w:t>
+      </w:r>
+      <w:proofErr w:type="gramEnd"/>
+      <w:r>
+        <w:rPr>
+          <w:color w:val="000000"/>
+          <w:sz w:val="24"/>
+          <w:szCs w:val="24"/>
+        </w:rPr>
+        <w:t xml:space="preserve"> seamlessly add new books to their library, capturing essential details such as title, author, genre, publication date, and a brief description. This feature contributes to the systematic organization of a diverse book collection.</w:t>
+      </w:r>
+    </w:p>
+    <w:p>
+      <w:pPr>
+        <w:spacing w:after="240"/>
+        <w:jc w:val="both"/>
+        <w:rPr>
+          <w:color w:val="000000"/>
+          <w:sz w:val="24"/>
+          <w:szCs w:val="24"/>
+        </w:rPr>
+      </w:pPr>
+    </w:p>
+    <w:p>
+      <w:pPr>
+        <w:spacing w:after="240"/>
+        <w:jc w:val="both"/>
+        <w:rPr>
+          <w:color w:val="000000"/>
+          <w:sz w:val="24"/>
+          <w:szCs w:val="24"/>
+        </w:rPr>
+      </w:pPr>
+      <w:r>
+        <w:rPr>
+          <w:color w:val="000000"/>
+          <w:sz w:val="24"/>
+          <w:szCs w:val="24"/>
+        </w:rPr>
+        <w:t>Delete Book:</w:t>
+      </w:r>
+    </w:p>
+    <w:p>
+      <w:pPr>
+        <w:spacing w:after="240"/>
+        <w:jc w:val="both"/>
+        <w:rPr>
+          <w:color w:val="000000"/>
+          <w:sz w:val="24"/>
+          <w:szCs w:val="24"/>
+        </w:rPr>
+      </w:pPr>
+      <w:r>
+        <w:rPr>
+          <w:color w:val="000000"/>
+          <w:sz w:val="24"/>
+          <w:szCs w:val="24"/>
+        </w:rPr>
+        <w:t>The system allows users to declutter their library by removing books they no longer wish to keep. This feature enhances user control over their collection, ensuring it remains relevant and curated.</w:t>
+      </w:r>
+    </w:p>
+    <w:p>
+      <w:pPr>
+        <w:spacing w:after="240"/>
+        <w:jc w:val="both"/>
+        <w:rPr>
+          <w:color w:val="000000"/>
+          <w:sz w:val="24"/>
+          <w:szCs w:val="24"/>
+        </w:rPr>
+      </w:pPr>
+    </w:p>
+    <w:p>
+      <w:pPr>
+        <w:spacing w:after="240"/>
+        <w:jc w:val="both"/>
+        <w:rPr>
+          <w:color w:val="000000"/>
+          <w:sz w:val="24"/>
+          <w:szCs w:val="24"/>
+        </w:rPr>
+      </w:pPr>
+      <w:r>
+        <w:rPr>
+          <w:color w:val="000000"/>
+          <w:sz w:val="24"/>
+          <w:szCs w:val="24"/>
+        </w:rPr>
+        <w:t>Update Book:</w:t>
+      </w:r>
+    </w:p>
+    <w:p>
+      <w:pPr>
+        <w:spacing w:after="240"/>
+        <w:jc w:val="both"/>
+        <w:rPr>
+          <w:color w:val="000000"/>
+          <w:sz w:val="24"/>
+          <w:szCs w:val="24"/>
+        </w:rPr>
+      </w:pPr>
+      <w:r>
+        <w:rPr>
+          <w:color w:val="000000"/>
+          <w:sz w:val="24"/>
+          <w:szCs w:val="24"/>
+        </w:rPr>
+        <w:t>Users can effortlessly update information about a book in their library, facilitating the maintenance of accurate and current details. This ensures that the library reflects the most recent information about each book.</w:t>
+      </w:r>
+    </w:p>
+    <w:p>
+      <w:pPr>
+        <w:spacing w:after="240"/>
+        <w:jc w:val="both"/>
+        <w:rPr>
+          <w:color w:val="000000"/>
+          <w:sz w:val="24"/>
+          <w:szCs w:val="24"/>
+        </w:rPr>
+      </w:pPr>
+    </w:p>
+    <w:p>
+      <w:pPr>
+        <w:spacing w:after="240"/>
+        <w:jc w:val="both"/>
+        <w:rPr>
+          <w:color w:val="000000"/>
+          <w:sz w:val="24"/>
+          <w:szCs w:val="24"/>
+        </w:rPr>
+      </w:pPr>
+      <w:r>
+        <w:rPr>
+          <w:color w:val="000000"/>
+          <w:sz w:val="24"/>
+          <w:szCs w:val="24"/>
+        </w:rPr>
+        <w:t>Add to Wishlist:</w:t>
+      </w:r>
+    </w:p>
+    <w:p>
+      <w:pPr>
+        <w:spacing w:after="240"/>
+        <w:jc w:val="both"/>
+        <w:rPr>
+          <w:color w:val="000000"/>
+          <w:sz w:val="24"/>
+          <w:szCs w:val="24"/>
+        </w:rPr>
+      </w:pPr>
+      <w:r>
+        <w:rPr>
+          <w:color w:val="000000"/>
+          <w:sz w:val="24"/>
+          <w:szCs w:val="24"/>
+        </w:rPr>
+        <w:t xml:space="preserve">The </w:t>
+      </w:r>
+      <w:proofErr w:type="spellStart"/>
+      <w:r>
+        <w:rPr>
+          <w:color w:val="000000"/>
+          <w:sz w:val="24"/>
+          <w:szCs w:val="24"/>
+        </w:rPr>
+        <w:t>wishlist</w:t>
+      </w:r>
+      <w:proofErr w:type="spellEnd"/>
+      <w:r>
+        <w:rPr>
+          <w:color w:val="000000"/>
+          <w:sz w:val="24"/>
+          <w:szCs w:val="24"/>
+        </w:rPr>
+        <w:t xml:space="preserve"> feature enables users to curate a list of desired books for future acquisition. This not only serves as a personal reading </w:t>
+      </w:r>
+      <w:proofErr w:type="spellStart"/>
+      <w:r>
+        <w:rPr>
+          <w:color w:val="000000"/>
+          <w:sz w:val="24"/>
+          <w:szCs w:val="24"/>
+        </w:rPr>
+        <w:t>wishlist</w:t>
+      </w:r>
+      <w:proofErr w:type="spellEnd"/>
+      <w:r>
+        <w:rPr>
+          <w:color w:val="000000"/>
+          <w:sz w:val="24"/>
+          <w:szCs w:val="24"/>
+        </w:rPr>
+        <w:t xml:space="preserve"> but also facilitates easy tracking of books to consider for future library expansions.</w:t>
+      </w:r>
+    </w:p>
+    <w:p>
+      <w:pPr>
+        <w:spacing w:after="240"/>
+        <w:jc w:val="both"/>
+        <w:rPr>
+          <w:color w:val="000000"/>
+          <w:sz w:val="24"/>
+          <w:szCs w:val="24"/>
+        </w:rPr>
+      </w:pPr>
+    </w:p>
+    <w:p>
+      <w:pPr>
+        <w:spacing w:after="240"/>
+        <w:jc w:val="both"/>
+        <w:rPr>
+          <w:color w:val="000000"/>
+          <w:sz w:val="24"/>
+          <w:szCs w:val="24"/>
+        </w:rPr>
+      </w:pPr>
+      <w:r>
+        <w:rPr>
+          <w:color w:val="000000"/>
+          <w:sz w:val="24"/>
+          <w:szCs w:val="24"/>
+        </w:rPr>
+        <w:t>Remove from Wishlist:</w:t>
+      </w:r>
+    </w:p>
+    <w:p>
+      <w:pPr>
+        <w:spacing w:after="240"/>
+        <w:jc w:val="both"/>
+        <w:rPr>
+          <w:color w:val="000000"/>
+          <w:sz w:val="24"/>
+          <w:szCs w:val="24"/>
+        </w:rPr>
+      </w:pPr>
+      <w:r>
+        <w:rPr>
+          <w:color w:val="000000"/>
+          <w:sz w:val="24"/>
+          <w:szCs w:val="24"/>
+        </w:rPr>
+        <w:t xml:space="preserve">Users can manage their </w:t>
+      </w:r>
+      <w:proofErr w:type="spellStart"/>
+      <w:r>
+        <w:rPr>
+          <w:color w:val="000000"/>
+          <w:sz w:val="24"/>
+          <w:szCs w:val="24"/>
+        </w:rPr>
+        <w:t>wishlist</w:t>
+      </w:r>
+      <w:proofErr w:type="spellEnd"/>
+      <w:r>
+        <w:rPr>
+          <w:color w:val="000000"/>
+          <w:sz w:val="24"/>
+          <w:szCs w:val="24"/>
+        </w:rPr>
+        <w:t xml:space="preserve"> dynamically, removing books that are no longer of interest or have been acquired. This contributes to an organized and purposeful </w:t>
+      </w:r>
+      <w:proofErr w:type="spellStart"/>
+      <w:r>
+        <w:rPr>
+          <w:color w:val="000000"/>
+          <w:sz w:val="24"/>
+          <w:szCs w:val="24"/>
+        </w:rPr>
+        <w:t>wishlist</w:t>
+      </w:r>
+      <w:proofErr w:type="spellEnd"/>
+      <w:r>
+        <w:rPr>
+          <w:color w:val="000000"/>
+          <w:sz w:val="24"/>
+          <w:szCs w:val="24"/>
+        </w:rPr>
+        <w:t>, streamlining the process of selecting new books.</w:t>
+      </w:r>
+    </w:p>
+    <w:p>
+      <w:pPr>
+        <w:spacing w:after="240"/>
+        <w:jc w:val="both"/>
+        <w:rPr>
+          <w:color w:val="000000"/>
+          <w:sz w:val="24"/>
+          <w:szCs w:val="24"/>
+        </w:rPr>
+      </w:pPr>
+    </w:p>
+    <w:p>
+      <w:pPr>
+        <w:spacing w:after="240"/>
+        <w:jc w:val="both"/>
+        <w:rPr>
+          <w:color w:val="000000"/>
+          <w:sz w:val="24"/>
+          <w:szCs w:val="24"/>
+        </w:rPr>
+      </w:pPr>
+      <w:r>
+        <w:rPr>
+          <w:color w:val="000000"/>
+          <w:sz w:val="24"/>
+          <w:szCs w:val="24"/>
+        </w:rPr>
+        <w:t>View History:</w:t>
+      </w:r>
+    </w:p>
+    <w:p>
+      <w:pPr>
+        <w:spacing w:after="240"/>
+        <w:jc w:val="both"/>
+        <w:rPr>
+          <w:color w:val="000000"/>
+          <w:sz w:val="24"/>
+          <w:szCs w:val="24"/>
+        </w:rPr>
+      </w:pPr>
+      <w:r>
+        <w:rPr>
+          <w:color w:val="000000"/>
+          <w:sz w:val="24"/>
+          <w:szCs w:val="24"/>
+        </w:rPr>
+        <w:t xml:space="preserve">The system maintains a detailed history log, allowing users to revisit their activity within the platform. This feature provides insights into past additions and removals from the library and </w:t>
+      </w:r>
+      <w:proofErr w:type="spellStart"/>
+      <w:r>
+        <w:rPr>
+          <w:color w:val="000000"/>
+          <w:sz w:val="24"/>
+          <w:szCs w:val="24"/>
+        </w:rPr>
+        <w:t>wishlist</w:t>
+      </w:r>
+      <w:proofErr w:type="spellEnd"/>
+      <w:r>
+        <w:rPr>
+          <w:color w:val="000000"/>
+          <w:sz w:val="24"/>
+          <w:szCs w:val="24"/>
+        </w:rPr>
+        <w:t>, enhancing user awareness and engagement.</w:t>
+      </w:r>
+    </w:p>
+    <w:p>
+      <w:pPr>
+        <w:spacing w:after="240"/>
+        <w:jc w:val="both"/>
+        <w:rPr>
+          <w:color w:val="000000"/>
+          <w:sz w:val="24"/>
+          <w:szCs w:val="24"/>
+        </w:rPr>
+      </w:pPr>
+    </w:p>
+    <w:p>
+      <w:pPr>
+        <w:spacing w:after="240"/>
+        <w:jc w:val="both"/>
+        <w:rPr>
+          <w:color w:val="000000"/>
+          <w:sz w:val="24"/>
+          <w:szCs w:val="24"/>
+        </w:rPr>
+      </w:pPr>
+      <w:r>
+        <w:rPr>
+          <w:color w:val="000000"/>
+          <w:sz w:val="24"/>
+          <w:szCs w:val="24"/>
+        </w:rPr>
+        <w:t>Add to History:</w:t>
+      </w:r>
+    </w:p>
+    <w:p>
+      <w:pPr>
+        <w:spacing w:after="240"/>
+        <w:jc w:val="both"/>
+        <w:rPr>
+          <w:color w:val="000000"/>
+          <w:sz w:val="24"/>
+          <w:szCs w:val="24"/>
+        </w:rPr>
+      </w:pPr>
+      <w:r>
+        <w:rPr>
+          <w:color w:val="000000"/>
+          <w:sz w:val="24"/>
+          <w:szCs w:val="24"/>
+        </w:rPr>
+        <w:t>Each user's actions within the system are meticulously recorded, contributing to a comprehensive user history. This feature not only provides accountability but also offers a valuable reflection on the evolution of one's reading interests.</w:t>
+      </w:r>
+    </w:p>
+    <w:p>
+      <w:pPr>
+        <w:spacing w:after="240"/>
+        <w:jc w:val="both"/>
+        <w:rPr>
+          <w:color w:val="000000"/>
+          <w:sz w:val="24"/>
+          <w:szCs w:val="24"/>
+        </w:rPr>
+      </w:pPr>
+    </w:p>
+    <w:p>
+      <w:pPr>
+        <w:spacing w:after="240"/>
+        <w:jc w:val="both"/>
+        <w:rPr>
+          <w:color w:val="000000"/>
+          <w:sz w:val="24"/>
+          <w:szCs w:val="24"/>
+        </w:rPr>
+      </w:pPr>
+      <w:r>
+        <w:rPr>
+          <w:color w:val="000000"/>
+          <w:sz w:val="24"/>
+          <w:szCs w:val="24"/>
+        </w:rPr>
+        <w:t>User Authentication:</w:t>
+      </w:r>
+    </w:p>
+    <w:p>
+      <w:pPr>
+        <w:spacing w:after="240"/>
+        <w:jc w:val="both"/>
+        <w:rPr>
+          <w:color w:val="000000"/>
+          <w:sz w:val="24"/>
+          <w:szCs w:val="24"/>
+        </w:rPr>
+      </w:pPr>
+      <w:r>
+        <w:rPr>
+          <w:color w:val="000000"/>
+          <w:sz w:val="24"/>
+          <w:szCs w:val="24"/>
+        </w:rPr>
+        <w:t>Implementing robust user authentication ensures secure access to the Personal Library System. This feature protects user data and privacy, fostering a trustworthy environment for managing personal book collections.</w:t>
+      </w:r>
+    </w:p>
+    <w:p>
+      <w:pPr>
+        <w:spacing w:after="240"/>
+        <w:jc w:val="both"/>
+        <w:rPr>
+          <w:color w:val="000000"/>
+          <w:sz w:val="24"/>
+          <w:szCs w:val="24"/>
+        </w:rPr>
+      </w:pPr>
+    </w:p>
+    <w:p>
+      <w:pPr>
+        <w:spacing w:after="240"/>
+        <w:jc w:val="both"/>
+        <w:rPr>
+          <w:color w:val="000000"/>
+          <w:sz w:val="24"/>
+          <w:szCs w:val="24"/>
+        </w:rPr>
+      </w:pPr>
+      <w:r>
+        <w:rPr>
+          <w:color w:val="000000"/>
+          <w:sz w:val="24"/>
+          <w:szCs w:val="24"/>
+        </w:rPr>
+        <w:t>Contributions and Impact:</w:t>
+      </w:r>
+    </w:p>
+    <w:p>
+      <w:pPr>
+        <w:spacing w:after="240"/>
+        <w:jc w:val="both"/>
+        <w:rPr>
+          <w:color w:val="000000"/>
+          <w:sz w:val="24"/>
+          <w:szCs w:val="24"/>
+        </w:rPr>
+      </w:pPr>
+    </w:p>
+    <w:p>
+      <w:pPr>
+        <w:spacing w:after="240"/>
+        <w:jc w:val="both"/>
+        <w:rPr>
+          <w:color w:val="000000"/>
+          <w:sz w:val="24"/>
+          <w:szCs w:val="24"/>
+        </w:rPr>
+      </w:pPr>
+      <w:r>
+        <w:rPr>
+          <w:color w:val="000000"/>
+          <w:sz w:val="24"/>
+          <w:szCs w:val="24"/>
+        </w:rPr>
+        <w:t>Efficient Organization:</w:t>
+      </w:r>
+    </w:p>
+    <w:p>
+      <w:pPr>
+        <w:spacing w:after="240"/>
+        <w:jc w:val="both"/>
+        <w:rPr>
+          <w:color w:val="000000"/>
+          <w:sz w:val="24"/>
+          <w:szCs w:val="24"/>
+        </w:rPr>
+      </w:pPr>
+      <w:r>
+        <w:rPr>
+          <w:color w:val="000000"/>
+          <w:sz w:val="24"/>
+          <w:szCs w:val="24"/>
+        </w:rPr>
+        <w:t>The system streamlines the organization of personal libraries, saving users time and effort in managing their book collections.</w:t>
+      </w:r>
+    </w:p>
+    <w:p>
+      <w:pPr>
+        <w:spacing w:after="240"/>
+        <w:jc w:val="both"/>
+        <w:rPr>
+          <w:color w:val="000000"/>
+          <w:sz w:val="24"/>
+          <w:szCs w:val="24"/>
+        </w:rPr>
+      </w:pPr>
+    </w:p>
+    <w:p>
+      <w:pPr>
+        <w:spacing w:after="240"/>
+        <w:jc w:val="both"/>
+        <w:rPr>
+          <w:color w:val="000000"/>
+          <w:sz w:val="24"/>
+          <w:szCs w:val="24"/>
+        </w:rPr>
+      </w:pPr>
+      <w:r>
+        <w:rPr>
+          <w:color w:val="000000"/>
+          <w:sz w:val="24"/>
+          <w:szCs w:val="24"/>
+        </w:rPr>
+        <w:t>Enhanced User Experience:</w:t>
+      </w:r>
+    </w:p>
+    <w:p>
+      <w:pPr>
+        <w:spacing w:after="240"/>
+        <w:jc w:val="both"/>
+        <w:rPr>
+          <w:color w:val="000000"/>
+          <w:sz w:val="24"/>
+          <w:szCs w:val="24"/>
+        </w:rPr>
+      </w:pPr>
+      <w:r>
+        <w:rPr>
+          <w:color w:val="000000"/>
+          <w:sz w:val="24"/>
+          <w:szCs w:val="24"/>
+        </w:rPr>
+        <w:t>By providing a user-friendly interface and intuitive features, the project aims to enhance the overall experience of interacting with and managing a personal library.</w:t>
+      </w:r>
+    </w:p>
+    <w:p>
+      <w:pPr>
+        <w:spacing w:after="240"/>
+        <w:jc w:val="both"/>
+        <w:rPr>
+          <w:color w:val="000000"/>
+          <w:sz w:val="24"/>
+          <w:szCs w:val="24"/>
+        </w:rPr>
+      </w:pPr>
+    </w:p>
+    <w:p>
+      <w:pPr>
+        <w:spacing w:after="240"/>
+        <w:jc w:val="both"/>
+        <w:rPr>
+          <w:color w:val="000000"/>
+          <w:sz w:val="24"/>
+          <w:szCs w:val="24"/>
+        </w:rPr>
+      </w:pPr>
+      <w:r>
+        <w:rPr>
+          <w:color w:val="000000"/>
+          <w:sz w:val="24"/>
+          <w:szCs w:val="24"/>
+        </w:rPr>
+        <w:t>Data Security:</w:t>
+      </w:r>
+    </w:p>
+    <w:p>
+      <w:pPr>
+        <w:spacing w:after="240"/>
+        <w:jc w:val="both"/>
+        <w:rPr>
+          <w:color w:val="000000"/>
+          <w:sz w:val="24"/>
+          <w:szCs w:val="24"/>
+        </w:rPr>
+      </w:pPr>
+      <w:r>
+        <w:rPr>
+          <w:color w:val="000000"/>
+          <w:sz w:val="24"/>
+          <w:szCs w:val="24"/>
+        </w:rPr>
+        <w:t xml:space="preserve">User authentication and data protection measures contribute to a secure environment, instilling confidence in users to entrust their personal reading preferences to the </w:t>
+      </w:r>
+      <w:proofErr w:type="gramStart"/>
+      <w:r>
+        <w:rPr>
+          <w:color w:val="000000"/>
+          <w:sz w:val="24"/>
+          <w:szCs w:val="24"/>
+        </w:rPr>
+        <w:t>system</w:t>
+      </w:r>
+      <w:proofErr w:type="gramEnd"/>
+    </w:p>
+    <w:p>
+      <w:pPr>
+        <w:spacing w:after="240"/>
+        <w:jc w:val="both"/>
+        <w:rPr>
+          <w:color w:val="000000"/>
+          <w:sz w:val="24"/>
+          <w:szCs w:val="24"/>
+        </w:rPr>
+      </w:pPr>
+      <w:proofErr w:type="gramStart"/>
+      <w:r>
+        <w:rPr>
+          <w:color w:val="000000"/>
+          <w:sz w:val="24"/>
+          <w:szCs w:val="24"/>
+        </w:rPr>
+        <w:t>Also</w:t>
+      </w:r>
+      <w:proofErr w:type="gramEnd"/>
+      <w:r>
+        <w:rPr>
+          <w:color w:val="000000"/>
+          <w:sz w:val="24"/>
+          <w:szCs w:val="24"/>
+        </w:rPr>
+        <w:t xml:space="preserve"> we use binary system to secure tour data.</w:t>
+      </w:r>
+    </w:p>
+    <w:p>
+      <w:pPr>
+        <w:spacing w:after="240"/>
+        <w:jc w:val="both"/>
+        <w:rPr>
+          <w:color w:val="000000"/>
+          <w:sz w:val="24"/>
+          <w:szCs w:val="24"/>
+        </w:rPr>
+      </w:pPr>
+    </w:p>
+    <w:p>
+      <w:pPr>
+        <w:spacing w:after="240"/>
+        <w:jc w:val="both"/>
+        <w:rPr>
+          <w:color w:val="000000"/>
+          <w:sz w:val="24"/>
+          <w:szCs w:val="24"/>
+        </w:rPr>
+      </w:pPr>
+      <w:r>
+        <w:rPr>
+          <w:color w:val="000000"/>
+          <w:sz w:val="24"/>
+          <w:szCs w:val="24"/>
+        </w:rPr>
+        <w:lastRenderedPageBreak/>
+        <w:t>Personal Growth and Reflection:</w:t>
+      </w:r>
+    </w:p>
+    <w:p>
+      <w:pPr>
+        <w:spacing w:after="240"/>
+        <w:jc w:val="both"/>
+        <w:rPr>
+          <w:color w:val="000000"/>
+          <w:sz w:val="24"/>
+          <w:szCs w:val="24"/>
+        </w:rPr>
+      </w:pPr>
+      <w:r>
+        <w:rPr>
+          <w:color w:val="000000"/>
+          <w:sz w:val="24"/>
+          <w:szCs w:val="24"/>
+        </w:rPr>
+        <w:t xml:space="preserve">The </w:t>
+      </w:r>
+      <w:proofErr w:type="gramStart"/>
+      <w:r>
+        <w:rPr>
+          <w:color w:val="000000"/>
+          <w:sz w:val="24"/>
+          <w:szCs w:val="24"/>
+        </w:rPr>
+        <w:t>history</w:t>
+      </w:r>
+      <w:proofErr w:type="gramEnd"/>
+      <w:r>
+        <w:rPr>
+          <w:color w:val="000000"/>
+          <w:sz w:val="24"/>
+          <w:szCs w:val="24"/>
+        </w:rPr>
+        <w:t xml:space="preserve"> features enable users to reflect on their reading habits, fostering personal growth and a deeper connection with their literary interests.</w:t>
+      </w:r>
+    </w:p>
+    <w:p>
+      <w:pPr>
+        <w:spacing w:after="240"/>
+        <w:jc w:val="both"/>
+        <w:rPr>
+          <w:color w:val="000000"/>
+          <w:sz w:val="24"/>
+          <w:szCs w:val="24"/>
+        </w:rPr>
+      </w:pPr>
+    </w:p>
+    <w:p>
+      <w:pPr>
+        <w:spacing w:after="240"/>
+        <w:jc w:val="both"/>
+        <w:rPr>
+          <w:color w:val="000000"/>
+          <w:sz w:val="24"/>
+          <w:szCs w:val="24"/>
+        </w:rPr>
+      </w:pPr>
+      <w:r>
+        <w:rPr>
+          <w:color w:val="000000"/>
+          <w:sz w:val="24"/>
+          <w:szCs w:val="24"/>
+        </w:rPr>
+        <w:t>Inspiration for Reading:</w:t>
+      </w:r>
+    </w:p>
+    <w:p>
+      <w:pPr>
+        <w:spacing w:after="240"/>
+        <w:jc w:val="both"/>
+        <w:rPr>
+          <w:color w:val="000000"/>
+          <w:sz w:val="24"/>
+          <w:szCs w:val="24"/>
+        </w:rPr>
+      </w:pPr>
+      <w:r>
+        <w:rPr>
+          <w:color w:val="000000"/>
+          <w:sz w:val="24"/>
+          <w:szCs w:val="24"/>
+        </w:rPr>
+        <w:t xml:space="preserve">The </w:t>
+      </w:r>
+      <w:proofErr w:type="spellStart"/>
+      <w:r>
+        <w:rPr>
+          <w:color w:val="000000"/>
+          <w:sz w:val="24"/>
+          <w:szCs w:val="24"/>
+        </w:rPr>
+        <w:t>wishlist</w:t>
+      </w:r>
+      <w:proofErr w:type="spellEnd"/>
+      <w:r>
+        <w:rPr>
+          <w:color w:val="000000"/>
+          <w:sz w:val="24"/>
+          <w:szCs w:val="24"/>
+        </w:rPr>
+        <w:t xml:space="preserve"> functionality serves as a source of inspiration for users, encouraging them to explore new titles and authors, ultimately promoting continuous reading engagement.</w:t>
+      </w:r>
+    </w:p>
+    <w:p>
+      <w:pPr>
+        <w:spacing w:after="240"/>
+        <w:jc w:val="both"/>
+        <w:rPr>
+          <w:color w:val="000000"/>
+          <w:sz w:val="24"/>
+          <w:szCs w:val="24"/>
+        </w:rPr>
+      </w:pPr>
+    </w:p>
+    <w:p>
+      <w:pPr>
+        <w:spacing w:after="240"/>
+        <w:jc w:val="both"/>
+        <w:rPr>
+          <w:color w:val="000000"/>
+          <w:sz w:val="24"/>
+          <w:szCs w:val="24"/>
+        </w:rPr>
+      </w:pPr>
+      <w:r>
+        <w:rPr>
+          <w:color w:val="000000"/>
+          <w:sz w:val="24"/>
+          <w:szCs w:val="24"/>
+        </w:rPr>
+        <w:t>In summary, the Personal Library System not only simplifies the process of managing a personal book collection but also contributes to an enriched reading experience, promoting organization, security, and personal growth.</w:t>
+      </w:r>
+    </w:p>
+    <w:p>
+      <w:pPr>
+        <w:spacing w:after="240"/>
+        <w:jc w:val="both"/>
+        <w:rPr>
+          <w:color w:val="000000"/>
+          <w:sz w:val="24"/>
+          <w:szCs w:val="24"/>
+        </w:rPr>
+      </w:pPr>
+    </w:p>
+    <w:p>
+      <w:pPr>
+        <w:spacing w:after="240"/>
+        <w:jc w:val="both"/>
+        <w:rPr>
+          <w:color w:val="000000"/>
+          <w:sz w:val="24"/>
+          <w:szCs w:val="24"/>
+        </w:rPr>
+      </w:pPr>
+    </w:p>
+    <w:p>
+      <w:pPr>
+        <w:spacing w:after="240"/>
+        <w:jc w:val="both"/>
+        <w:rPr>
+          <w:color w:val="000000"/>
+          <w:sz w:val="24"/>
+          <w:szCs w:val="24"/>
+        </w:rPr>
+      </w:pPr>
+    </w:p>
+    <w:p>
+      <w:pPr>
+        <w:spacing w:after="240"/>
+        <w:jc w:val="both"/>
+        <w:rPr>
+          <w:color w:val="000000"/>
+          <w:sz w:val="24"/>
+          <w:szCs w:val="24"/>
+        </w:rPr>
+      </w:pPr>
+    </w:p>
+    <w:p>
+      <w:pPr>
+        <w:spacing w:after="240"/>
+        <w:jc w:val="both"/>
+        <w:rPr>
+          <w:color w:val="000000"/>
+          <w:sz w:val="24"/>
+          <w:szCs w:val="24"/>
+        </w:rPr>
+      </w:pPr>
+    </w:p>
+    <w:p>
+      <w:pPr>
+        <w:spacing w:after="240"/>
+        <w:jc w:val="both"/>
+        <w:rPr>
+          <w:color w:val="000000"/>
+          <w:sz w:val="24"/>
+          <w:szCs w:val="24"/>
+        </w:rPr>
+      </w:pPr>
     </w:p>
     <w:p>
       <w:pPr>
@@ -968,6 +1924,8 @@
         </w:rPr>
       </w:pPr>
     </w:p>
+    <w:p/>
+    <w:p/>
     <w:sectPr>
       <w:footerReference w:type="default" r:id="rId10"/>
       <w:pgSz w:w="11906" w:h="16838"/>
@@ -980,7 +1938,7 @@
 </file>
 
 <file path=word/endnotes.xml><?xml version="1.0" encoding="utf-8"?>
-<w:endnotes xmlns:wpc="http://schemas.microsoft.com/office/word/2010/wordprocessingCanvas" xmlns:cx="http://schemas.microsoft.com/office/drawing/2014/chartex" xmlns:cx1="http://schemas.microsoft.com/office/drawing/2015/9/8/chartex" xmlns:mc="http://schemas.openxmlformats.org/markup-compatibility/2006" xmlns:o="urn:schemas-microsoft-com:office:office" xmlns:r="http://schemas.openxmlformats.org/officeDocument/2006/relationships" xmlns:m="http://schemas.openxmlformats.org/officeDocument/2006/math" xmlns:v="urn:schemas-microsoft-com:vml" xmlns:wp14="http://schemas.microsoft.com/office/word/2010/wordprocessingDrawing" xmlns:wp="http://schemas.openxmlformats.org/drawingml/2006/wordprocessingDrawing" xmlns:w10="urn:schemas-microsoft-com:office:word" xmlns:w="http://schemas.openxmlformats.org/wordprocessingml/2006/main" xmlns:w14="http://schemas.microsoft.com/office/word/2010/wordml" xmlns:w15="http://schemas.microsoft.com/office/word/2012/wordml" xmlns:w16se="http://schemas.microsoft.com/office/word/2015/wordml/symex" xmlns:wpg="http://schemas.microsoft.com/office/word/2010/wordprocessingGroup" xmlns:wpi="http://schemas.microsoft.com/office/word/2010/wordprocessingInk" xmlns:wne="http://schemas.microsoft.com/office/word/2006/wordml" xmlns:wps="http://schemas.microsoft.com/office/word/2010/wordprocessingShape" mc:Ignorable="w14 w15 w16se wp14">
+<w:endnotes xmlns:wpc="http://schemas.microsoft.com/office/word/2010/wordprocessingCanvas" xmlns:cx="http://schemas.microsoft.com/office/drawing/2014/chartex" xmlns:cx1="http://schemas.microsoft.com/office/drawing/2015/9/8/chartex" xmlns:cx2="http://schemas.microsoft.com/office/drawing/2015/10/21/chartex" xmlns:cx3="http://schemas.microsoft.com/office/drawing/2016/5/9/chartex" xmlns:cx4="http://schemas.microsoft.com/office/drawing/2016/5/10/chartex" xmlns:cx5="http://schemas.microsoft.com/office/drawing/2016/5/11/chartex" xmlns:cx6="http://schemas.microsoft.com/office/drawing/2016/5/12/chartex" xmlns:cx7="http://schemas.microsoft.com/office/drawing/2016/5/13/chartex" xmlns:cx8="http://schemas.microsoft.com/office/drawing/2016/5/14/chartex" xmlns:mc="http://schemas.openxmlformats.org/markup-compatibility/2006" xmlns:aink="http://schemas.microsoft.com/office/drawing/2016/ink" xmlns:am3d="http://schemas.microsoft.com/office/drawing/2017/model3d" xmlns:o="urn:schemas-microsoft-com:office:office" xmlns:oel="http://schemas.microsoft.com/office/2019/extlst" xmlns:r="http://schemas.openxmlformats.org/officeDocument/2006/relationships" xmlns:m="http://schemas.openxmlformats.org/officeDocument/2006/math" xmlns:v="urn:schemas-microsoft-com:vml" xmlns:wp14="http://schemas.microsoft.com/office/word/2010/wordprocessingDrawing" xmlns:wp="http://schemas.openxmlformats.org/drawingml/2006/wordprocessingDrawing" xmlns:w10="urn:schemas-microsoft-com:office:word" xmlns:w="http://schemas.openxmlformats.org/wordprocessingml/2006/main" xmlns:w14="http://schemas.microsoft.com/office/word/2010/wordml" xmlns:w15="http://schemas.microsoft.com/office/word/2012/wordml" xmlns:w16cex="http://schemas.microsoft.com/office/word/2018/wordml/cex" xmlns:w16cid="http://schemas.microsoft.com/office/word/2016/wordml/cid" xmlns:w16="http://schemas.microsoft.com/office/word/2018/wordml" xmlns:w16sdtdh="http://schemas.microsoft.com/office/word/2020/wordml/sdtdatahash" xmlns:w16se="http://schemas.microsoft.com/office/word/2015/wordml/symex" xmlns:wpg="http://schemas.microsoft.com/office/word/2010/wordprocessingGroup" xmlns:wpi="http://schemas.microsoft.com/office/word/2010/wordprocessingInk" xmlns:wne="http://schemas.microsoft.com/office/word/2006/wordml" xmlns:wps="http://schemas.microsoft.com/office/word/2010/wordprocessingShape" mc:Ignorable="w14 w15 w16se w16cid w16 w16cex w16sdtdh wp14">
   <w:endnote w:type="separator" w:id="-1">
     <w:p>
       <w:r>
@@ -999,7 +1957,7 @@
 </file>
 
 <file path=word/footer1.xml><?xml version="1.0" encoding="utf-8"?>
-<w:ftr xmlns:wpc="http://schemas.microsoft.com/office/word/2010/wordprocessingCanvas" xmlns:cx="http://schemas.microsoft.com/office/drawing/2014/chartex" xmlns:cx1="http://schemas.microsoft.com/office/drawing/2015/9/8/chartex" xmlns:mc="http://schemas.openxmlformats.org/markup-compatibility/2006" xmlns:o="urn:schemas-microsoft-com:office:office" xmlns:r="http://schemas.openxmlformats.org/officeDocument/2006/relationships" xmlns:m="http://schemas.openxmlformats.org/officeDocument/2006/math" xmlns:v="urn:schemas-microsoft-com:vml" xmlns:wp14="http://schemas.microsoft.com/office/word/2010/wordprocessingDrawing" xmlns:wp="http://schemas.openxmlformats.org/drawingml/2006/wordprocessingDrawing" xmlns:w10="urn:schemas-microsoft-com:office:word" xmlns:w="http://schemas.openxmlformats.org/wordprocessingml/2006/main" xmlns:w14="http://schemas.microsoft.com/office/word/2010/wordml" xmlns:w15="http://schemas.microsoft.com/office/word/2012/wordml" xmlns:w16se="http://schemas.microsoft.com/office/word/2015/wordml/symex" xmlns:wpg="http://schemas.microsoft.com/office/word/2010/wordprocessingGroup" xmlns:wpi="http://schemas.microsoft.com/office/word/2010/wordprocessingInk" xmlns:wne="http://schemas.microsoft.com/office/word/2006/wordml" xmlns:wps="http://schemas.microsoft.com/office/word/2010/wordprocessingShape" mc:Ignorable="w14 w15 w16se wp14">
+<w:ftr xmlns:wpc="http://schemas.microsoft.com/office/word/2010/wordprocessingCanvas" xmlns:cx="http://schemas.microsoft.com/office/drawing/2014/chartex" xmlns:cx1="http://schemas.microsoft.com/office/drawing/2015/9/8/chartex" xmlns:cx2="http://schemas.microsoft.com/office/drawing/2015/10/21/chartex" xmlns:cx3="http://schemas.microsoft.com/office/drawing/2016/5/9/chartex" xmlns:cx4="http://schemas.microsoft.com/office/drawing/2016/5/10/chartex" xmlns:cx5="http://schemas.microsoft.com/office/drawing/2016/5/11/chartex" xmlns:cx6="http://schemas.microsoft.com/office/drawing/2016/5/12/chartex" xmlns:cx7="http://schemas.microsoft.com/office/drawing/2016/5/13/chartex" xmlns:cx8="http://schemas.microsoft.com/office/drawing/2016/5/14/chartex" xmlns:mc="http://schemas.openxmlformats.org/markup-compatibility/2006" xmlns:aink="http://schemas.microsoft.com/office/drawing/2016/ink" xmlns:am3d="http://schemas.microsoft.com/office/drawing/2017/model3d" xmlns:o="urn:schemas-microsoft-com:office:office" xmlns:oel="http://schemas.microsoft.com/office/2019/extlst" xmlns:r="http://schemas.openxmlformats.org/officeDocument/2006/relationships" xmlns:m="http://schemas.openxmlformats.org/officeDocument/2006/math" xmlns:v="urn:schemas-microsoft-com:vml" xmlns:wp14="http://schemas.microsoft.com/office/word/2010/wordprocessingDrawing" xmlns:wp="http://schemas.openxmlformats.org/drawingml/2006/wordprocessingDrawing" xmlns:w10="urn:schemas-microsoft-com:office:word" xmlns:w="http://schemas.openxmlformats.org/wordprocessingml/2006/main" xmlns:w14="http://schemas.microsoft.com/office/word/2010/wordml" xmlns:w15="http://schemas.microsoft.com/office/word/2012/wordml" xmlns:w16cex="http://schemas.microsoft.com/office/word/2018/wordml/cex" xmlns:w16cid="http://schemas.microsoft.com/office/word/2016/wordml/cid" xmlns:w16="http://schemas.microsoft.com/office/word/2018/wordml" xmlns:w16sdtdh="http://schemas.microsoft.com/office/word/2020/wordml/sdtdatahash" xmlns:w16se="http://schemas.microsoft.com/office/word/2015/wordml/symex" xmlns:wpg="http://schemas.microsoft.com/office/word/2010/wordprocessingGroup" xmlns:wpi="http://schemas.microsoft.com/office/word/2010/wordprocessingInk" xmlns:wne="http://schemas.microsoft.com/office/word/2006/wordml" xmlns:wps="http://schemas.microsoft.com/office/word/2010/wordprocessingShape" mc:Ignorable="w14 w15 w16se w16cid w16 w16cex w16sdtdh wp14">
   <w:p>
     <w:pPr>
       <w:pBdr>
@@ -1040,7 +1998,7 @@
 </file>
 
 <file path=word/footnotes.xml><?xml version="1.0" encoding="utf-8"?>
-<w:footnotes xmlns:wpc="http://schemas.microsoft.com/office/word/2010/wordprocessingCanvas" xmlns:cx="http://schemas.microsoft.com/office/drawing/2014/chartex" xmlns:cx1="http://schemas.microsoft.com/office/drawing/2015/9/8/chartex" xmlns:mc="http://schemas.openxmlformats.org/markup-compatibility/2006" xmlns:o="urn:schemas-microsoft-com:office:office" xmlns:r="http://schemas.openxmlformats.org/officeDocument/2006/relationships" xmlns:m="http://schemas.openxmlformats.org/officeDocument/2006/math" xmlns:v="urn:schemas-microsoft-com:vml" xmlns:wp14="http://schemas.microsoft.com/office/word/2010/wordprocessingDrawing" xmlns:wp="http://schemas.openxmlformats.org/drawingml/2006/wordprocessingDrawing" xmlns:w10="urn:schemas-microsoft-com:office:word" xmlns:w="http://schemas.openxmlformats.org/wordprocessingml/2006/main" xmlns:w14="http://schemas.microsoft.com/office/word/2010/wordml" xmlns:w15="http://schemas.microsoft.com/office/word/2012/wordml" xmlns:w16se="http://schemas.microsoft.com/office/word/2015/wordml/symex" xmlns:wpg="http://schemas.microsoft.com/office/word/2010/wordprocessingGroup" xmlns:wpi="http://schemas.microsoft.com/office/word/2010/wordprocessingInk" xmlns:wne="http://schemas.microsoft.com/office/word/2006/wordml" xmlns:wps="http://schemas.microsoft.com/office/word/2010/wordprocessingShape" mc:Ignorable="w14 w15 w16se wp14">
+<w:footnotes xmlns:wpc="http://schemas.microsoft.com/office/word/2010/wordprocessingCanvas" xmlns:cx="http://schemas.microsoft.com/office/drawing/2014/chartex" xmlns:cx1="http://schemas.microsoft.com/office/drawing/2015/9/8/chartex" xmlns:cx2="http://schemas.microsoft.com/office/drawing/2015/10/21/chartex" xmlns:cx3="http://schemas.microsoft.com/office/drawing/2016/5/9/chartex" xmlns:cx4="http://schemas.microsoft.com/office/drawing/2016/5/10/chartex" xmlns:cx5="http://schemas.microsoft.com/office/drawing/2016/5/11/chartex" xmlns:cx6="http://schemas.microsoft.com/office/drawing/2016/5/12/chartex" xmlns:cx7="http://schemas.microsoft.com/office/drawing/2016/5/13/chartex" xmlns:cx8="http://schemas.microsoft.com/office/drawing/2016/5/14/chartex" xmlns:mc="http://schemas.openxmlformats.org/markup-compatibility/2006" xmlns:aink="http://schemas.microsoft.com/office/drawing/2016/ink" xmlns:am3d="http://schemas.microsoft.com/office/drawing/2017/model3d" xmlns:o="urn:schemas-microsoft-com:office:office" xmlns:oel="http://schemas.microsoft.com/office/2019/extlst" xmlns:r="http://schemas.openxmlformats.org/officeDocument/2006/relationships" xmlns:m="http://schemas.openxmlformats.org/officeDocument/2006/math" xmlns:v="urn:schemas-microsoft-com:vml" xmlns:wp14="http://schemas.microsoft.com/office/word/2010/wordprocessingDrawing" xmlns:wp="http://schemas.openxmlformats.org/drawingml/2006/wordprocessingDrawing" xmlns:w10="urn:schemas-microsoft-com:office:word" xmlns:w="http://schemas.openxmlformats.org/wordprocessingml/2006/main" xmlns:w14="http://schemas.microsoft.com/office/word/2010/wordml" xmlns:w15="http://schemas.microsoft.com/office/word/2012/wordml" xmlns:w16cex="http://schemas.microsoft.com/office/word/2018/wordml/cex" xmlns:w16cid="http://schemas.microsoft.com/office/word/2016/wordml/cid" xmlns:w16="http://schemas.microsoft.com/office/word/2018/wordml" xmlns:w16sdtdh="http://schemas.microsoft.com/office/word/2020/wordml/sdtdatahash" xmlns:w16se="http://schemas.microsoft.com/office/word/2015/wordml/symex" xmlns:wpg="http://schemas.microsoft.com/office/word/2010/wordprocessingGroup" xmlns:wpi="http://schemas.microsoft.com/office/word/2010/wordprocessingInk" xmlns:wne="http://schemas.microsoft.com/office/word/2006/wordml" xmlns:wps="http://schemas.microsoft.com/office/word/2010/wordprocessingShape" mc:Ignorable="w14 w15 w16se w16cid w16 w16cex w16sdtdh wp14">
   <w:footnote w:type="separator" w:id="-1">
     <w:p>
       <w:r>
@@ -1059,7 +2017,7 @@
 </file>
 
 <file path=word/styles.xml><?xml version="1.0" encoding="utf-8"?>
-<w:styles xmlns:mc="http://schemas.openxmlformats.org/markup-compatibility/2006" xmlns:r="http://schemas.openxmlformats.org/officeDocument/2006/relationships" xmlns:w="http://schemas.openxmlformats.org/wordprocessingml/2006/main" xmlns:w14="http://schemas.microsoft.com/office/word/2010/wordml" xmlns:w15="http://schemas.microsoft.com/office/word/2012/wordml" xmlns:w16se="http://schemas.microsoft.com/office/word/2015/wordml/symex" mc:Ignorable="w14 w15 w16se">
+<w:styles xmlns:mc="http://schemas.openxmlformats.org/markup-compatibility/2006" xmlns:r="http://schemas.openxmlformats.org/officeDocument/2006/relationships" xmlns:w="http://schemas.openxmlformats.org/wordprocessingml/2006/main" xmlns:w14="http://schemas.microsoft.com/office/word/2010/wordml" xmlns:w15="http://schemas.microsoft.com/office/word/2012/wordml" xmlns:w16cex="http://schemas.microsoft.com/office/word/2018/wordml/cex" xmlns:w16cid="http://schemas.microsoft.com/office/word/2016/wordml/cid" xmlns:w16="http://schemas.microsoft.com/office/word/2018/wordml" xmlns:w16sdtdh="http://schemas.microsoft.com/office/word/2020/wordml/sdtdatahash" xmlns:w16se="http://schemas.microsoft.com/office/word/2015/wordml/symex" mc:Ignorable="w14 w15 w16se w16cid w16 w16cex w16sdtdh">
   <w:docDefaults>
     <w:rPrDefault>
       <w:rPr>
@@ -1075,7 +2033,7 @@
       </w:pPr>
     </w:pPrDefault>
   </w:docDefaults>
-  <w:latentStyles w:defLockedState="0" w:defUIPriority="99" w:defSemiHidden="0" w:defUnhideWhenUsed="0" w:defQFormat="0" w:count="371">
+  <w:latentStyles w:defLockedState="0" w:defUIPriority="99" w:defSemiHidden="0" w:defUnhideWhenUsed="0" w:defQFormat="0" w:count="376">
     <w:lsdException w:name="Normal" w:uiPriority="0" w:qFormat="1"/>
     <w:lsdException w:name="heading 1" w:uiPriority="9" w:qFormat="1"/>
     <w:lsdException w:name="heading 2" w:semiHidden="1" w:uiPriority="9" w:unhideWhenUsed="1" w:qFormat="1"/>
@@ -1447,6 +2405,11 @@
     <w:lsdException w:name="List Table 5 Dark Accent 6" w:uiPriority="50"/>
     <w:lsdException w:name="List Table 6 Colorful Accent 6" w:uiPriority="51"/>
     <w:lsdException w:name="List Table 7 Colorful Accent 6" w:uiPriority="52"/>
+    <w:lsdException w:name="Mention" w:semiHidden="1" w:unhideWhenUsed="1"/>
+    <w:lsdException w:name="Smart Hyperlink" w:semiHidden="1" w:unhideWhenUsed="1"/>
+    <w:lsdException w:name="Hashtag" w:semiHidden="1" w:unhideWhenUsed="1"/>
+    <w:lsdException w:name="Unresolved Mention" w:semiHidden="1" w:unhideWhenUsed="1"/>
+    <w:lsdException w:name="Smart Link" w:semiHidden="1" w:unhideWhenUsed="1"/>
   </w:latentStyles>
   <w:style w:type="paragraph" w:default="1" w:styleId="Normal">
     <w:name w:val="Normal"/>
@@ -1935,20 +2898,20 @@
 </file>
 
 <file path=customXml/item1.xml><?xml version="1.0" encoding="utf-8"?>
-<p:properties xmlns:p="http://schemas.microsoft.com/office/2006/metadata/properties" xmlns:xsi="http://www.w3.org/2001/XMLSchema-instance" xmlns:pc="http://schemas.microsoft.com/office/infopath/2007/PartnerControls">
-  <documentManagement>
-    <ReferenceId xmlns="5c4d0494-e914-4ed6-afa6-11feb23115ed" xsi:nil="true"/>
-  </documentManagement>
-</p:properties>
-</file>
-
-<file path=customXml/item2.xml><?xml version="1.0" encoding="utf-8"?>
 <?mso-contentType ?>
 <FormTemplates xmlns="http://schemas.microsoft.com/sharepoint/v3/contenttype/forms">
   <Display>DocumentLibraryForm</Display>
   <Edit>DocumentLibraryForm</Edit>
   <New>DocumentLibraryForm</New>
 </FormTemplates>
+</file>
+
+<file path=customXml/item2.xml><?xml version="1.0" encoding="utf-8"?>
+<p:properties xmlns:p="http://schemas.microsoft.com/office/2006/metadata/properties" xmlns:xsi="http://www.w3.org/2001/XMLSchema-instance" xmlns:pc="http://schemas.microsoft.com/office/infopath/2007/PartnerControls">
+  <documentManagement>
+    <ReferenceId xmlns="5c4d0494-e914-4ed6-afa6-11feb23115ed" xsi:nil="true"/>
+  </documentManagement>
+</p:properties>
 </file>
 
 <file path=customXml/item3.xml><?xml version="1.0" encoding="utf-8"?>
@@ -2090,19 +3053,19 @@
 </file>
 
 <file path=customXml/itemProps1.xml><?xml version="1.0" encoding="utf-8"?>
+<ds:datastoreItem xmlns:ds="http://schemas.openxmlformats.org/officeDocument/2006/customXml" ds:itemID="{8F787B93-A578-45FB-971B-F97A5B549817}">
+  <ds:schemaRefs>
+    <ds:schemaRef ds:uri="http://schemas.microsoft.com/sharepoint/v3/contenttype/forms"/>
+  </ds:schemaRefs>
+</ds:datastoreItem>
+</file>
+
+<file path=customXml/itemProps2.xml><?xml version="1.0" encoding="utf-8"?>
 <ds:datastoreItem xmlns:ds="http://schemas.openxmlformats.org/officeDocument/2006/customXml" ds:itemID="{CFA2BEEF-9575-4CBC-8836-2213048153C6}">
   <ds:schemaRefs>
     <ds:schemaRef ds:uri="http://schemas.microsoft.com/office/2006/metadata/properties"/>
     <ds:schemaRef ds:uri="http://schemas.microsoft.com/office/infopath/2007/PartnerControls"/>
     <ds:schemaRef ds:uri="5c4d0494-e914-4ed6-afa6-11feb23115ed"/>
-  </ds:schemaRefs>
-</ds:datastoreItem>
-</file>
-
-<file path=customXml/itemProps2.xml><?xml version="1.0" encoding="utf-8"?>
-<ds:datastoreItem xmlns:ds="http://schemas.openxmlformats.org/officeDocument/2006/customXml" ds:itemID="{8F787B93-A578-45FB-971B-F97A5B549817}">
-  <ds:schemaRefs>
-    <ds:schemaRef ds:uri="http://schemas.microsoft.com/sharepoint/v3/contenttype/forms"/>
   </ds:schemaRefs>
 </ds:datastoreItem>
 </file>

</xml_diff>